<commit_message>
Fixed JSON to have diseases
</commit_message>
<xml_diff>
--- a/Phaser Game/CasesDiseases/Heart.docx
+++ b/Phaser Game/CasesDiseases/Heart.docx
@@ -18,7 +18,27 @@
           <w:sz w:val="24"/>
           <w:szCs w:val="24"/>
         </w:rPr>
+        <w:t>&lt;b&gt;</w:t>
+      </w:r>
+      <w:proofErr w:type="gramStart"/>
+      <w:r>
+        <w:rPr>
+          <w:rFonts w:ascii="Permanent Marker" w:eastAsia="Times New Roman" w:hAnsi="Permanent Marker" w:cs="Times New Roman"/>
+          <w:color w:val="000000"/>
+          <w:sz w:val="24"/>
+          <w:szCs w:val="24"/>
+        </w:rPr>
         <w:t>Heart:</w:t>
+      </w:r>
+      <w:proofErr w:type="gramEnd"/>
+      <w:r>
+        <w:rPr>
+          <w:rFonts w:ascii="Permanent Marker" w:eastAsia="Times New Roman" w:hAnsi="Permanent Marker" w:cs="Times New Roman"/>
+          <w:color w:val="000000"/>
+          <w:sz w:val="24"/>
+          <w:szCs w:val="24"/>
+        </w:rPr>
+        <w:t>&lt;/b&gt;</w:t>
       </w:r>
     </w:p>
     <w:p>
@@ -79,27 +99,25 @@
           <w:szCs w:val="24"/>
         </w:rPr>
       </w:pPr>
-      <w:proofErr w:type="gramStart"/>
-      <w:r>
-        <w:rPr>
-          <w:rFonts w:ascii="Permanent Marker" w:eastAsia="Times New Roman" w:hAnsi="Permanent Marker" w:cs="Times New Roman"/>
-          <w:color w:val="535353"/>
-          <w:sz w:val="24"/>
-          <w:szCs w:val="24"/>
-          <w:shd w:val="clear" w:color="auto" w:fill="FFFFFF"/>
-        </w:rPr>
-        <w:t>is</w:t>
-      </w:r>
-      <w:proofErr w:type="gramEnd"/>
-      <w:r>
-        <w:rPr>
-          <w:rFonts w:ascii="Permanent Marker" w:eastAsia="Times New Roman" w:hAnsi="Permanent Marker" w:cs="Times New Roman"/>
-          <w:color w:val="535353"/>
-          <w:sz w:val="24"/>
-          <w:szCs w:val="24"/>
-          <w:shd w:val="clear" w:color="auto" w:fill="FFFFFF"/>
-        </w:rPr>
-        <w:t xml:space="preserve"> a heart defect in which the right atrium and right ventricle are underdeveloped. This defect causes inadequate blood flow to the lungs. A blue or cyan colored growth may indicate a left heart dwarfism</w:t>
+      <w:r>
+        <w:rPr>
+          <w:rFonts w:ascii="Permanent Marker" w:eastAsia="Times New Roman" w:hAnsi="Permanent Marker" w:cs="Times New Roman"/>
+          <w:color w:val="535353"/>
+          <w:sz w:val="24"/>
+          <w:szCs w:val="24"/>
+          <w:shd w:val="clear" w:color="auto" w:fill="FFFFFF"/>
+        </w:rPr>
+        <w:t xml:space="preserve">                                        Left Heart dwarfism </w:t>
+      </w:r>
+      <w:r>
+        <w:rPr>
+          <w:rFonts w:ascii="Permanent Marker" w:eastAsia="Times New Roman" w:hAnsi="Permanent Marker" w:cs="Times New Roman"/>
+          <w:color w:val="535353"/>
+          <w:sz w:val="24"/>
+          <w:szCs w:val="24"/>
+          <w:shd w:val="clear" w:color="auto" w:fill="FFFFFF"/>
+        </w:rPr>
+        <w:t>is a heart defect in which the right atrium and right ventricle are underdeveloped. This defect causes inadequate blood flow to the lungs. A blue or cyan colored growth may indicate a left heart dwarfism</w:t>
       </w:r>
     </w:p>
     <w:p>
@@ -195,6 +213,7 @@
           <w:szCs w:val="24"/>
         </w:rPr>
       </w:pPr>
+      <w:bookmarkStart w:id="0" w:name="_GoBack"/>
     </w:p>
     <w:p>
       <w:pPr>
@@ -257,8 +276,6 @@
         </w:rPr>
         <w:t>occurrence</w:t>
       </w:r>
-      <w:bookmarkStart w:id="0" w:name="_GoBack"/>
-      <w:bookmarkEnd w:id="0"/>
       <w:r>
         <w:rPr>
           <w:rFonts w:ascii="Permanent Marker" w:eastAsia="Times New Roman" w:hAnsi="Permanent Marker" w:cs="Times New Roman"/>
@@ -270,6 +287,7 @@
         <w:t xml:space="preserve"> from the heart. The heart is usually found in tatters from working too hard. Found more commonly in athletes and older people, the stress out on the heart from beating comes to be too much and rips it to shreds.</w:t>
       </w:r>
     </w:p>
+    <w:bookmarkEnd w:id="0"/>
     <w:p/>
     <w:sectPr>
       <w:pgSz w:w="12240" w:h="15840"/>

</xml_diff>